<commit_message>
update usecase & mid report
</commit_message>
<xml_diff>
--- a/用户识别部分.docx
+++ b/用户识别部分.docx
@@ -1,6 +1,6 @@
 
 <file path=word/document.xml><?xml version="1.0" encoding="utf-8"?>
-<w:document xmlns:wpc="http://schemas.microsoft.com/office/word/2010/wordprocessingCanvas" xmlns:cx="http://schemas.microsoft.com/office/drawing/2014/chartex" xmlns:cx1="http://schemas.microsoft.com/office/drawing/2015/9/8/chartex" xmlns:cx2="http://schemas.microsoft.com/office/drawing/2015/10/21/chartex" xmlns:cx3="http://schemas.microsoft.com/office/drawing/2016/5/9/chartex" xmlns:cx4="http://schemas.microsoft.com/office/drawing/2016/5/10/chartex" xmlns:cx5="http://schemas.microsoft.com/office/drawing/2016/5/11/chartex" xmlns:cx6="http://schemas.microsoft.com/office/drawing/2016/5/12/chartex" xmlns:cx7="http://schemas.microsoft.com/office/drawing/2016/5/13/chartex" xmlns:cx8="http://schemas.microsoft.com/office/drawing/2016/5/14/chartex" xmlns:mc="http://schemas.openxmlformats.org/markup-compatibility/2006" xmlns:aink="http://schemas.microsoft.com/office/drawing/2016/ink" xmlns:am3d="http://schemas.microsoft.com/office/drawing/2017/model3d" xmlns:o="urn:schemas-microsoft-com:office:office" xmlns:r="http://schemas.openxmlformats.org/officeDocument/2006/relationships" xmlns:m="http://schemas.openxmlformats.org/officeDocument/2006/math" xmlns:v="urn:schemas-microsoft-com:vml" xmlns:wp14="http://schemas.microsoft.com/office/word/2010/wordprocessingDrawing" xmlns:wp="http://schemas.openxmlformats.org/drawingml/2006/wordprocessingDrawing" xmlns:w10="urn:schemas-microsoft-com:office:word" xmlns:w="http://schemas.openxmlformats.org/wordprocessingml/2006/main" xmlns:w14="http://schemas.microsoft.com/office/word/2010/wordml" xmlns:w15="http://schemas.microsoft.com/office/word/2012/wordml" xmlns:w16cex="http://schemas.microsoft.com/office/word/2018/wordml/cex" xmlns:w16cid="http://schemas.microsoft.com/office/word/2016/wordml/cid" xmlns:w16="http://schemas.microsoft.com/office/word/2018/wordml" xmlns:w16se="http://schemas.microsoft.com/office/word/2015/wordml/symex" xmlns:wpg="http://schemas.microsoft.com/office/word/2010/wordprocessingGroup" xmlns:wpi="http://schemas.microsoft.com/office/word/2010/wordprocessingInk" xmlns:wne="http://schemas.microsoft.com/office/word/2006/wordml" xmlns:wps="http://schemas.microsoft.com/office/word/2010/wordprocessingShape" mc:Ignorable="w14 w15 w16se w16cid w16 w16cex wp14">
+<w:document xmlns:wpc="http://schemas.microsoft.com/office/word/2010/wordprocessingCanvas" xmlns:cx="http://schemas.microsoft.com/office/drawing/2014/chartex" xmlns:cx1="http://schemas.microsoft.com/office/drawing/2015/9/8/chartex" xmlns:cx2="http://schemas.microsoft.com/office/drawing/2015/10/21/chartex" xmlns:cx3="http://schemas.microsoft.com/office/drawing/2016/5/9/chartex" xmlns:cx4="http://schemas.microsoft.com/office/drawing/2016/5/10/chartex" xmlns:cx5="http://schemas.microsoft.com/office/drawing/2016/5/11/chartex" xmlns:cx6="http://schemas.microsoft.com/office/drawing/2016/5/12/chartex" xmlns:cx7="http://schemas.microsoft.com/office/drawing/2016/5/13/chartex" xmlns:cx8="http://schemas.microsoft.com/office/drawing/2016/5/14/chartex" xmlns:mc="http://schemas.openxmlformats.org/markup-compatibility/2006" xmlns:aink="http://schemas.microsoft.com/office/drawing/2016/ink" xmlns:am3d="http://schemas.microsoft.com/office/drawing/2017/model3d" xmlns:o="urn:schemas-microsoft-com:office:office" xmlns:r="http://schemas.openxmlformats.org/officeDocument/2006/relationships" xmlns:m="http://schemas.openxmlformats.org/officeDocument/2006/math" xmlns:v="urn:schemas-microsoft-com:vml" xmlns:wp14="http://schemas.microsoft.com/office/word/2010/wordprocessingDrawing" xmlns:wp="http://schemas.openxmlformats.org/drawingml/2006/wordprocessingDrawing" xmlns:w10="urn:schemas-microsoft-com:office:word" xmlns:w="http://schemas.openxmlformats.org/wordprocessingml/2006/main" xmlns:w14="http://schemas.microsoft.com/office/word/2010/wordml" xmlns:w15="http://schemas.microsoft.com/office/word/2012/wordml" xmlns:w16cex="http://schemas.microsoft.com/office/word/2018/wordml/cex" xmlns:w16cid="http://schemas.microsoft.com/office/word/2016/wordml/cid" xmlns:w16="http://schemas.microsoft.com/office/word/2018/wordml" xmlns:w16sdtdh="http://schemas.microsoft.com/office/word/2020/wordml/sdtdatahash" xmlns:w16se="http://schemas.microsoft.com/office/word/2015/wordml/symex" xmlns:wpg="http://schemas.microsoft.com/office/word/2010/wordprocessingGroup" xmlns:wpi="http://schemas.microsoft.com/office/word/2010/wordprocessingInk" xmlns:wne="http://schemas.microsoft.com/office/word/2006/wordml" xmlns:wps="http://schemas.microsoft.com/office/word/2010/wordprocessingShape" mc:Ignorable="w14 w15 w16se w16cid w16 w16cex w16sdtdh wp14">
   <w:body>
     <w:p>
       <w:pPr>
@@ -574,6 +574,74 @@
       </w:pPr>
       <w:r>
         <w:rPr>
+          <w:rFonts w:ascii="Consolas" w:hAnsi="Consolas" w:hint="eastAsia"/>
+          <w:sz w:val="18"/>
+          <w:szCs w:val="20"/>
+        </w:rPr>
+        <w:t>/</w:t>
+      </w:r>
+      <w:r>
+        <w:rPr>
+          <w:rFonts w:ascii="Consolas" w:hAnsi="Consolas"/>
+          <w:sz w:val="18"/>
+          <w:szCs w:val="20"/>
+        </w:rPr>
+        <w:t>/</w:t>
+      </w:r>
+      <w:r>
+        <w:rPr>
+          <w:rFonts w:ascii="Consolas" w:hAnsi="Consolas" w:hint="eastAsia"/>
+          <w:sz w:val="18"/>
+          <w:szCs w:val="20"/>
+        </w:rPr>
+        <w:t>必要时导入</w:t>
+      </w:r>
+    </w:p>
+    <w:p>
+      <w:pPr>
+        <w:spacing w:line="360" w:lineRule="auto"/>
+        <w:ind w:leftChars="800" w:left="1680"/>
+        <w:jc w:val="left"/>
+        <w:rPr>
+          <w:rFonts w:ascii="Consolas" w:hAnsi="Consolas"/>
+          <w:sz w:val="18"/>
+          <w:szCs w:val="20"/>
+        </w:rPr>
+      </w:pPr>
+      <w:r>
+        <w:rPr>
+          <w:rFonts w:ascii="Consolas" w:hAnsi="Consolas"/>
+          <w:sz w:val="18"/>
+          <w:szCs w:val="20"/>
+        </w:rPr>
+        <w:t>import Dexie from 'dexie';</w:t>
+      </w:r>
+    </w:p>
+    <w:p>
+      <w:pPr>
+        <w:spacing w:line="360" w:lineRule="auto"/>
+        <w:ind w:leftChars="800" w:left="1680"/>
+        <w:jc w:val="left"/>
+        <w:rPr>
+          <w:rFonts w:ascii="Consolas" w:hAnsi="Consolas"/>
+          <w:sz w:val="18"/>
+          <w:szCs w:val="20"/>
+        </w:rPr>
+      </w:pPr>
+    </w:p>
+    <w:p>
+      <w:pPr>
+        <w:spacing w:line="360" w:lineRule="auto"/>
+        <w:ind w:leftChars="800" w:left="1680"/>
+        <w:jc w:val="left"/>
+        <w:rPr>
+          <w:rFonts w:ascii="Consolas" w:hAnsi="Consolas"/>
+          <w:sz w:val="18"/>
+          <w:szCs w:val="20"/>
+        </w:rPr>
+      </w:pPr>
+      <w:r>
+        <w:rPr>
           <w:rFonts w:ascii="Consolas" w:hAnsi="Consolas"/>
           <w:sz w:val="18"/>
           <w:szCs w:val="20"/>
@@ -670,6 +738,7 @@
           <w:sz w:val="18"/>
           <w:szCs w:val="20"/>
         </w:rPr>
+        <w:lastRenderedPageBreak/>
         <w:t>//</w:t>
       </w:r>
       <w:r>
@@ -795,7 +864,6 @@
           <w:sz w:val="18"/>
           <w:szCs w:val="20"/>
         </w:rPr>
-        <w:lastRenderedPageBreak/>
         <w:t>fingerprints:</w:t>
       </w:r>
     </w:p>
@@ -1857,6 +1925,7 @@
         <w:rPr>
           <w:rFonts w:hint="eastAsia"/>
         </w:rPr>
+        <w:lastRenderedPageBreak/>
         <w:t>将特征值与权重结合计算后可以生成一个哈希值</w:t>
       </w:r>
       <w:r>
@@ -1898,13 +1967,7 @@
         </w:rPr>
         <w:t>方法获取到fingerprint。采用的特征值如下：</w:t>
       </w:r>
-    </w:p>
-    <w:p>
-      <w:pPr>
-        <w:spacing w:line="360" w:lineRule="auto"/>
-      </w:pPr>
-      <w:r>
-        <w:lastRenderedPageBreak/>
+      <w:r>
         <w:t>user agent</w:t>
       </w:r>
       <w:r>
@@ -2052,9 +2115,6 @@
     <w:p>
       <w:pPr>
         <w:spacing w:line="360" w:lineRule="auto"/>
-        <w:rPr>
-          <w:rFonts w:hint="eastAsia"/>
-        </w:rPr>
       </w:pPr>
     </w:p>
     <w:p>
@@ -2302,7 +2362,6 @@
           <w:sz w:val="18"/>
           <w:szCs w:val="20"/>
         </w:rPr>
-        <w:lastRenderedPageBreak/>
         <w:t xml:space="preserve">    var usr = new changer([], [], [], {}, {}, {});</w:t>
       </w:r>
     </w:p>
@@ -2859,6 +2918,7 @@
           <w:sz w:val="18"/>
           <w:szCs w:val="20"/>
         </w:rPr>
+        <w:lastRenderedPageBreak/>
         <w:t xml:space="preserve">      });</w:t>
       </w:r>
     </w:p>
@@ -2943,7 +3003,6 @@
           <w:sz w:val="18"/>
           <w:szCs w:val="20"/>
         </w:rPr>
-        <w:lastRenderedPageBreak/>
         <w:tab/>
         <w:t>//</w:t>
       </w:r>
@@ -3679,7 +3738,7 @@
 </file>
 
 <file path=word/endnotes.xml><?xml version="1.0" encoding="utf-8"?>
-<w:endnotes xmlns:wpc="http://schemas.microsoft.com/office/word/2010/wordprocessingCanvas" xmlns:cx="http://schemas.microsoft.com/office/drawing/2014/chartex" xmlns:cx1="http://schemas.microsoft.com/office/drawing/2015/9/8/chartex" xmlns:cx2="http://schemas.microsoft.com/office/drawing/2015/10/21/chartex" xmlns:cx3="http://schemas.microsoft.com/office/drawing/2016/5/9/chartex" xmlns:cx4="http://schemas.microsoft.com/office/drawing/2016/5/10/chartex" xmlns:cx5="http://schemas.microsoft.com/office/drawing/2016/5/11/chartex" xmlns:cx6="http://schemas.microsoft.com/office/drawing/2016/5/12/chartex" xmlns:cx7="http://schemas.microsoft.com/office/drawing/2016/5/13/chartex" xmlns:cx8="http://schemas.microsoft.com/office/drawing/2016/5/14/chartex" xmlns:mc="http://schemas.openxmlformats.org/markup-compatibility/2006" xmlns:aink="http://schemas.microsoft.com/office/drawing/2016/ink" xmlns:am3d="http://schemas.microsoft.com/office/drawing/2017/model3d" xmlns:o="urn:schemas-microsoft-com:office:office" xmlns:r="http://schemas.openxmlformats.org/officeDocument/2006/relationships" xmlns:m="http://schemas.openxmlformats.org/officeDocument/2006/math" xmlns:v="urn:schemas-microsoft-com:vml" xmlns:wp14="http://schemas.microsoft.com/office/word/2010/wordprocessingDrawing" xmlns:wp="http://schemas.openxmlformats.org/drawingml/2006/wordprocessingDrawing" xmlns:w10="urn:schemas-microsoft-com:office:word" xmlns:w="http://schemas.openxmlformats.org/wordprocessingml/2006/main" xmlns:w14="http://schemas.microsoft.com/office/word/2010/wordml" xmlns:w15="http://schemas.microsoft.com/office/word/2012/wordml" xmlns:w16cex="http://schemas.microsoft.com/office/word/2018/wordml/cex" xmlns:w16cid="http://schemas.microsoft.com/office/word/2016/wordml/cid" xmlns:w16="http://schemas.microsoft.com/office/word/2018/wordml" xmlns:w16se="http://schemas.microsoft.com/office/word/2015/wordml/symex" xmlns:wpg="http://schemas.microsoft.com/office/word/2010/wordprocessingGroup" xmlns:wpi="http://schemas.microsoft.com/office/word/2010/wordprocessingInk" xmlns:wne="http://schemas.microsoft.com/office/word/2006/wordml" xmlns:wps="http://schemas.microsoft.com/office/word/2010/wordprocessingShape" mc:Ignorable="w14 w15 w16se w16cid w16 w16cex wp14">
+<w:endnotes xmlns:wpc="http://schemas.microsoft.com/office/word/2010/wordprocessingCanvas" xmlns:cx="http://schemas.microsoft.com/office/drawing/2014/chartex" xmlns:cx1="http://schemas.microsoft.com/office/drawing/2015/9/8/chartex" xmlns:cx2="http://schemas.microsoft.com/office/drawing/2015/10/21/chartex" xmlns:cx3="http://schemas.microsoft.com/office/drawing/2016/5/9/chartex" xmlns:cx4="http://schemas.microsoft.com/office/drawing/2016/5/10/chartex" xmlns:cx5="http://schemas.microsoft.com/office/drawing/2016/5/11/chartex" xmlns:cx6="http://schemas.microsoft.com/office/drawing/2016/5/12/chartex" xmlns:cx7="http://schemas.microsoft.com/office/drawing/2016/5/13/chartex" xmlns:cx8="http://schemas.microsoft.com/office/drawing/2016/5/14/chartex" xmlns:mc="http://schemas.openxmlformats.org/markup-compatibility/2006" xmlns:aink="http://schemas.microsoft.com/office/drawing/2016/ink" xmlns:am3d="http://schemas.microsoft.com/office/drawing/2017/model3d" xmlns:o="urn:schemas-microsoft-com:office:office" xmlns:r="http://schemas.openxmlformats.org/officeDocument/2006/relationships" xmlns:m="http://schemas.openxmlformats.org/officeDocument/2006/math" xmlns:v="urn:schemas-microsoft-com:vml" xmlns:wp14="http://schemas.microsoft.com/office/word/2010/wordprocessingDrawing" xmlns:wp="http://schemas.openxmlformats.org/drawingml/2006/wordprocessingDrawing" xmlns:w10="urn:schemas-microsoft-com:office:word" xmlns:w="http://schemas.openxmlformats.org/wordprocessingml/2006/main" xmlns:w14="http://schemas.microsoft.com/office/word/2010/wordml" xmlns:w15="http://schemas.microsoft.com/office/word/2012/wordml" xmlns:w16cex="http://schemas.microsoft.com/office/word/2018/wordml/cex" xmlns:w16cid="http://schemas.microsoft.com/office/word/2016/wordml/cid" xmlns:w16="http://schemas.microsoft.com/office/word/2018/wordml" xmlns:w16sdtdh="http://schemas.microsoft.com/office/word/2020/wordml/sdtdatahash" xmlns:w16se="http://schemas.microsoft.com/office/word/2015/wordml/symex" xmlns:wpg="http://schemas.microsoft.com/office/word/2010/wordprocessingGroup" xmlns:wpi="http://schemas.microsoft.com/office/word/2010/wordprocessingInk" xmlns:wne="http://schemas.microsoft.com/office/word/2006/wordml" xmlns:wps="http://schemas.microsoft.com/office/word/2010/wordprocessingShape" mc:Ignorable="w14 w15 w16se w16cid w16 w16cex w16sdtdh wp14">
   <w:endnote w:type="separator" w:id="-1">
     <w:p>
       <w:r>
@@ -3698,7 +3757,7 @@
 </file>
 
 <file path=word/footnotes.xml><?xml version="1.0" encoding="utf-8"?>
-<w:footnotes xmlns:wpc="http://schemas.microsoft.com/office/word/2010/wordprocessingCanvas" xmlns:cx="http://schemas.microsoft.com/office/drawing/2014/chartex" xmlns:cx1="http://schemas.microsoft.com/office/drawing/2015/9/8/chartex" xmlns:cx2="http://schemas.microsoft.com/office/drawing/2015/10/21/chartex" xmlns:cx3="http://schemas.microsoft.com/office/drawing/2016/5/9/chartex" xmlns:cx4="http://schemas.microsoft.com/office/drawing/2016/5/10/chartex" xmlns:cx5="http://schemas.microsoft.com/office/drawing/2016/5/11/chartex" xmlns:cx6="http://schemas.microsoft.com/office/drawing/2016/5/12/chartex" xmlns:cx7="http://schemas.microsoft.com/office/drawing/2016/5/13/chartex" xmlns:cx8="http://schemas.microsoft.com/office/drawing/2016/5/14/chartex" xmlns:mc="http://schemas.openxmlformats.org/markup-compatibility/2006" xmlns:aink="http://schemas.microsoft.com/office/drawing/2016/ink" xmlns:am3d="http://schemas.microsoft.com/office/drawing/2017/model3d" xmlns:o="urn:schemas-microsoft-com:office:office" xmlns:r="http://schemas.openxmlformats.org/officeDocument/2006/relationships" xmlns:m="http://schemas.openxmlformats.org/officeDocument/2006/math" xmlns:v="urn:schemas-microsoft-com:vml" xmlns:wp14="http://schemas.microsoft.com/office/word/2010/wordprocessingDrawing" xmlns:wp="http://schemas.openxmlformats.org/drawingml/2006/wordprocessingDrawing" xmlns:w10="urn:schemas-microsoft-com:office:word" xmlns:w="http://schemas.openxmlformats.org/wordprocessingml/2006/main" xmlns:w14="http://schemas.microsoft.com/office/word/2010/wordml" xmlns:w15="http://schemas.microsoft.com/office/word/2012/wordml" xmlns:w16cex="http://schemas.microsoft.com/office/word/2018/wordml/cex" xmlns:w16cid="http://schemas.microsoft.com/office/word/2016/wordml/cid" xmlns:w16="http://schemas.microsoft.com/office/word/2018/wordml" xmlns:w16se="http://schemas.microsoft.com/office/word/2015/wordml/symex" xmlns:wpg="http://schemas.microsoft.com/office/word/2010/wordprocessingGroup" xmlns:wpi="http://schemas.microsoft.com/office/word/2010/wordprocessingInk" xmlns:wne="http://schemas.microsoft.com/office/word/2006/wordml" xmlns:wps="http://schemas.microsoft.com/office/word/2010/wordprocessingShape" mc:Ignorable="w14 w15 w16se w16cid w16 w16cex wp14">
+<w:footnotes xmlns:wpc="http://schemas.microsoft.com/office/word/2010/wordprocessingCanvas" xmlns:cx="http://schemas.microsoft.com/office/drawing/2014/chartex" xmlns:cx1="http://schemas.microsoft.com/office/drawing/2015/9/8/chartex" xmlns:cx2="http://schemas.microsoft.com/office/drawing/2015/10/21/chartex" xmlns:cx3="http://schemas.microsoft.com/office/drawing/2016/5/9/chartex" xmlns:cx4="http://schemas.microsoft.com/office/drawing/2016/5/10/chartex" xmlns:cx5="http://schemas.microsoft.com/office/drawing/2016/5/11/chartex" xmlns:cx6="http://schemas.microsoft.com/office/drawing/2016/5/12/chartex" xmlns:cx7="http://schemas.microsoft.com/office/drawing/2016/5/13/chartex" xmlns:cx8="http://schemas.microsoft.com/office/drawing/2016/5/14/chartex" xmlns:mc="http://schemas.openxmlformats.org/markup-compatibility/2006" xmlns:aink="http://schemas.microsoft.com/office/drawing/2016/ink" xmlns:am3d="http://schemas.microsoft.com/office/drawing/2017/model3d" xmlns:o="urn:schemas-microsoft-com:office:office" xmlns:r="http://schemas.openxmlformats.org/officeDocument/2006/relationships" xmlns:m="http://schemas.openxmlformats.org/officeDocument/2006/math" xmlns:v="urn:schemas-microsoft-com:vml" xmlns:wp14="http://schemas.microsoft.com/office/word/2010/wordprocessingDrawing" xmlns:wp="http://schemas.openxmlformats.org/drawingml/2006/wordprocessingDrawing" xmlns:w10="urn:schemas-microsoft-com:office:word" xmlns:w="http://schemas.openxmlformats.org/wordprocessingml/2006/main" xmlns:w14="http://schemas.microsoft.com/office/word/2010/wordml" xmlns:w15="http://schemas.microsoft.com/office/word/2012/wordml" xmlns:w16cex="http://schemas.microsoft.com/office/word/2018/wordml/cex" xmlns:w16cid="http://schemas.microsoft.com/office/word/2016/wordml/cid" xmlns:w16="http://schemas.microsoft.com/office/word/2018/wordml" xmlns:w16sdtdh="http://schemas.microsoft.com/office/word/2020/wordml/sdtdatahash" xmlns:w16se="http://schemas.microsoft.com/office/word/2015/wordml/symex" xmlns:wpg="http://schemas.microsoft.com/office/word/2010/wordprocessingGroup" xmlns:wpi="http://schemas.microsoft.com/office/word/2010/wordprocessingInk" xmlns:wne="http://schemas.microsoft.com/office/word/2006/wordml" xmlns:wps="http://schemas.microsoft.com/office/word/2010/wordprocessingShape" mc:Ignorable="w14 w15 w16se w16cid w16 w16cex w16sdtdh wp14">
   <w:footnote w:type="separator" w:id="-1">
     <w:p>
       <w:r>
@@ -3717,7 +3776,7 @@
 </file>
 
 <file path=word/numbering.xml><?xml version="1.0" encoding="utf-8"?>
-<w:numbering xmlns:wpc="http://schemas.microsoft.com/office/word/2010/wordprocessingCanvas" xmlns:cx="http://schemas.microsoft.com/office/drawing/2014/chartex" xmlns:cx1="http://schemas.microsoft.com/office/drawing/2015/9/8/chartex" xmlns:cx2="http://schemas.microsoft.com/office/drawing/2015/10/21/chartex" xmlns:cx3="http://schemas.microsoft.com/office/drawing/2016/5/9/chartex" xmlns:cx4="http://schemas.microsoft.com/office/drawing/2016/5/10/chartex" xmlns:cx5="http://schemas.microsoft.com/office/drawing/2016/5/11/chartex" xmlns:cx6="http://schemas.microsoft.com/office/drawing/2016/5/12/chartex" xmlns:cx7="http://schemas.microsoft.com/office/drawing/2016/5/13/chartex" xmlns:cx8="http://schemas.microsoft.com/office/drawing/2016/5/14/chartex" xmlns:mc="http://schemas.openxmlformats.org/markup-compatibility/2006" xmlns:aink="http://schemas.microsoft.com/office/drawing/2016/ink" xmlns:am3d="http://schemas.microsoft.com/office/drawing/2017/model3d" xmlns:o="urn:schemas-microsoft-com:office:office" xmlns:r="http://schemas.openxmlformats.org/officeDocument/2006/relationships" xmlns:m="http://schemas.openxmlformats.org/officeDocument/2006/math" xmlns:v="urn:schemas-microsoft-com:vml" xmlns:wp14="http://schemas.microsoft.com/office/word/2010/wordprocessingDrawing" xmlns:wp="http://schemas.openxmlformats.org/drawingml/2006/wordprocessingDrawing" xmlns:w10="urn:schemas-microsoft-com:office:word" xmlns:w="http://schemas.openxmlformats.org/wordprocessingml/2006/main" xmlns:w14="http://schemas.microsoft.com/office/word/2010/wordml" xmlns:w15="http://schemas.microsoft.com/office/word/2012/wordml" xmlns:w16cex="http://schemas.microsoft.com/office/word/2018/wordml/cex" xmlns:w16cid="http://schemas.microsoft.com/office/word/2016/wordml/cid" xmlns:w16="http://schemas.microsoft.com/office/word/2018/wordml" xmlns:w16se="http://schemas.microsoft.com/office/word/2015/wordml/symex" xmlns:wpg="http://schemas.microsoft.com/office/word/2010/wordprocessingGroup" xmlns:wpi="http://schemas.microsoft.com/office/word/2010/wordprocessingInk" xmlns:wne="http://schemas.microsoft.com/office/word/2006/wordml" xmlns:wps="http://schemas.microsoft.com/office/word/2010/wordprocessingShape" mc:Ignorable="w14 w15 w16se w16cid w16 w16cex wp14">
+<w:numbering xmlns:wpc="http://schemas.microsoft.com/office/word/2010/wordprocessingCanvas" xmlns:cx="http://schemas.microsoft.com/office/drawing/2014/chartex" xmlns:cx1="http://schemas.microsoft.com/office/drawing/2015/9/8/chartex" xmlns:cx2="http://schemas.microsoft.com/office/drawing/2015/10/21/chartex" xmlns:cx3="http://schemas.microsoft.com/office/drawing/2016/5/9/chartex" xmlns:cx4="http://schemas.microsoft.com/office/drawing/2016/5/10/chartex" xmlns:cx5="http://schemas.microsoft.com/office/drawing/2016/5/11/chartex" xmlns:cx6="http://schemas.microsoft.com/office/drawing/2016/5/12/chartex" xmlns:cx7="http://schemas.microsoft.com/office/drawing/2016/5/13/chartex" xmlns:cx8="http://schemas.microsoft.com/office/drawing/2016/5/14/chartex" xmlns:mc="http://schemas.openxmlformats.org/markup-compatibility/2006" xmlns:aink="http://schemas.microsoft.com/office/drawing/2016/ink" xmlns:am3d="http://schemas.microsoft.com/office/drawing/2017/model3d" xmlns:o="urn:schemas-microsoft-com:office:office" xmlns:r="http://schemas.openxmlformats.org/officeDocument/2006/relationships" xmlns:m="http://schemas.openxmlformats.org/officeDocument/2006/math" xmlns:v="urn:schemas-microsoft-com:vml" xmlns:wp14="http://schemas.microsoft.com/office/word/2010/wordprocessingDrawing" xmlns:wp="http://schemas.openxmlformats.org/drawingml/2006/wordprocessingDrawing" xmlns:w10="urn:schemas-microsoft-com:office:word" xmlns:w="http://schemas.openxmlformats.org/wordprocessingml/2006/main" xmlns:w14="http://schemas.microsoft.com/office/word/2010/wordml" xmlns:w15="http://schemas.microsoft.com/office/word/2012/wordml" xmlns:w16cex="http://schemas.microsoft.com/office/word/2018/wordml/cex" xmlns:w16cid="http://schemas.microsoft.com/office/word/2016/wordml/cid" xmlns:w16="http://schemas.microsoft.com/office/word/2018/wordml" xmlns:w16sdtdh="http://schemas.microsoft.com/office/word/2020/wordml/sdtdatahash" xmlns:w16se="http://schemas.microsoft.com/office/word/2015/wordml/symex" xmlns:wpg="http://schemas.microsoft.com/office/word/2010/wordprocessingGroup" xmlns:wpi="http://schemas.microsoft.com/office/word/2010/wordprocessingInk" xmlns:wne="http://schemas.microsoft.com/office/word/2006/wordml" xmlns:wps="http://schemas.microsoft.com/office/word/2010/wordprocessingShape" mc:Ignorable="w14 w15 w16se w16cid w16 w16cex w16sdtdh wp14">
   <w:abstractNum w:abstractNumId="0" w15:restartNumberingAfterBreak="0">
     <w:nsid w:val="7176178D"/>
     <w:multiLevelType w:val="hybridMultilevel"/>
@@ -3993,7 +4052,7 @@
 </file>
 
 <file path=word/styles.xml><?xml version="1.0" encoding="utf-8"?>
-<w:styles xmlns:mc="http://schemas.openxmlformats.org/markup-compatibility/2006" xmlns:r="http://schemas.openxmlformats.org/officeDocument/2006/relationships" xmlns:w="http://schemas.openxmlformats.org/wordprocessingml/2006/main" xmlns:w14="http://schemas.microsoft.com/office/word/2010/wordml" xmlns:w15="http://schemas.microsoft.com/office/word/2012/wordml" xmlns:w16cex="http://schemas.microsoft.com/office/word/2018/wordml/cex" xmlns:w16cid="http://schemas.microsoft.com/office/word/2016/wordml/cid" xmlns:w16="http://schemas.microsoft.com/office/word/2018/wordml" xmlns:w16se="http://schemas.microsoft.com/office/word/2015/wordml/symex" mc:Ignorable="w14 w15 w16se w16cid w16 w16cex">
+<w:styles xmlns:mc="http://schemas.openxmlformats.org/markup-compatibility/2006" xmlns:r="http://schemas.openxmlformats.org/officeDocument/2006/relationships" xmlns:w="http://schemas.openxmlformats.org/wordprocessingml/2006/main" xmlns:w14="http://schemas.microsoft.com/office/word/2010/wordml" xmlns:w15="http://schemas.microsoft.com/office/word/2012/wordml" xmlns:w16cex="http://schemas.microsoft.com/office/word/2018/wordml/cex" xmlns:w16cid="http://schemas.microsoft.com/office/word/2016/wordml/cid" xmlns:w16="http://schemas.microsoft.com/office/word/2018/wordml" xmlns:w16sdtdh="http://schemas.microsoft.com/office/word/2020/wordml/sdtdatahash" xmlns:w16se="http://schemas.microsoft.com/office/word/2015/wordml/symex" mc:Ignorable="w14 w15 w16se w16cid w16 w16cex w16sdtdh">
   <w:docDefaults>
     <w:rPrDefault>
       <w:rPr>

</xml_diff>